<commit_message>
deleted extra py file
</commit_message>
<xml_diff>
--- a/documentation/GE01 Python, Pair Programming and Version Control.docx
+++ b/documentation/GE01 Python, Pair Programming and Version Control.docx
@@ -377,6 +377,9 @@
         <w:gridCol w:w="6465"/>
       </w:tblGrid>
       <w:tr>
+        <w:trPr>
+          <w:trHeight w:val="20"/>
+        </w:trPr>
         <w:tc>
           <w:tcPr>
             <w:tcW w:w="3615" w:type="dxa"/>
@@ -444,6 +447,133 @@
                 <w:b/>
               </w:rPr>
               <w:t xml:space="preserve">Resource </w:t>
+            </w:r>
+          </w:p>
+        </w:tc>
+      </w:tr>
+      <w:tr>
+        <w:trPr>
+          <w:trHeight w:val="52"/>
+        </w:trPr>
+        <w:tc>
+          <w:tcPr>
+            <w:tcW w:w="3615" w:type="dxa"/>
+            <w:shd w:val="clear" w:color="auto" w:fill="FFF2CC"/>
+            <w:tcMar>
+              <w:top w:w="100" w:type="dxa"/>
+              <w:left w:w="100" w:type="dxa"/>
+              <w:bottom w:w="100" w:type="dxa"/>
+              <w:right w:w="100" w:type="dxa"/>
+            </w:tcMar>
+          </w:tcPr>
+          <w:p>
+            <w:pPr>
+              <w:widowControl w:val="0"/>
+              <w:pBdr>
+                <w:top w:val="nil"/>
+                <w:left w:val="nil"/>
+                <w:bottom w:val="nil"/>
+                <w:right w:val="nil"/>
+                <w:between w:val="nil"/>
+              </w:pBdr>
+              <w:spacing w:before="0" w:line="240" w:lineRule="auto"/>
+              <w:ind w:left="0" w:right="0" w:firstLine="0"/>
+            </w:pPr>
+            <w:r>
+              <w:t>Website with numerous tutorials on numerous different programming languages (including python), with a focus on web development and tools like PHP, JavaScript, and HTML.</w:t>
+            </w:r>
+          </w:p>
+        </w:tc>
+        <w:tc>
+          <w:tcPr>
+            <w:tcW w:w="6465" w:type="dxa"/>
+            <w:shd w:val="clear" w:color="auto" w:fill="FFF2CC"/>
+            <w:tcMar>
+              <w:top w:w="100" w:type="dxa"/>
+              <w:left w:w="100" w:type="dxa"/>
+              <w:bottom w:w="100" w:type="dxa"/>
+              <w:right w:w="100" w:type="dxa"/>
+            </w:tcMar>
+          </w:tcPr>
+          <w:p>
+            <w:pPr>
+              <w:widowControl w:val="0"/>
+              <w:pBdr>
+                <w:top w:val="nil"/>
+                <w:left w:val="nil"/>
+                <w:bottom w:val="nil"/>
+                <w:right w:val="nil"/>
+                <w:between w:val="nil"/>
+              </w:pBdr>
+              <w:spacing w:before="0" w:line="240" w:lineRule="auto"/>
+              <w:ind w:left="0" w:right="0" w:firstLine="0"/>
+            </w:pPr>
+            <w:r>
+              <w:t>W3 Schools</w:t>
+            </w:r>
+          </w:p>
+        </w:tc>
+      </w:tr>
+      <w:tr>
+        <w:trPr>
+          <w:trHeight w:val="1877"/>
+        </w:trPr>
+        <w:tc>
+          <w:tcPr>
+            <w:tcW w:w="3615" w:type="dxa"/>
+            <w:shd w:val="clear" w:color="auto" w:fill="FFF2CC"/>
+            <w:tcMar>
+              <w:top w:w="100" w:type="dxa"/>
+              <w:left w:w="100" w:type="dxa"/>
+              <w:bottom w:w="100" w:type="dxa"/>
+              <w:right w:w="100" w:type="dxa"/>
+            </w:tcMar>
+          </w:tcPr>
+          <w:p>
+            <w:pPr>
+              <w:widowControl w:val="0"/>
+              <w:pBdr>
+                <w:top w:val="nil"/>
+                <w:left w:val="nil"/>
+                <w:bottom w:val="nil"/>
+                <w:right w:val="nil"/>
+                <w:between w:val="nil"/>
+              </w:pBdr>
+              <w:spacing w:before="0" w:line="240" w:lineRule="auto"/>
+              <w:ind w:left="0" w:right="0" w:firstLine="0"/>
+            </w:pPr>
+            <w:r>
+              <w:lastRenderedPageBreak/>
+              <w:t>A digital library consisting of all of MIT’s course content regarding introductory programming, all for free.</w:t>
+            </w:r>
+          </w:p>
+        </w:tc>
+        <w:tc>
+          <w:tcPr>
+            <w:tcW w:w="6465" w:type="dxa"/>
+            <w:shd w:val="clear" w:color="auto" w:fill="FFF2CC"/>
+            <w:tcMar>
+              <w:top w:w="100" w:type="dxa"/>
+              <w:left w:w="100" w:type="dxa"/>
+              <w:bottom w:w="100" w:type="dxa"/>
+              <w:right w:w="100" w:type="dxa"/>
+            </w:tcMar>
+          </w:tcPr>
+          <w:p>
+            <w:pPr>
+              <w:widowControl w:val="0"/>
+              <w:pBdr>
+                <w:top w:val="nil"/>
+                <w:left w:val="nil"/>
+                <w:bottom w:val="nil"/>
+                <w:right w:val="nil"/>
+                <w:between w:val="nil"/>
+              </w:pBdr>
+              <w:spacing w:before="0" w:line="240" w:lineRule="auto"/>
+              <w:ind w:left="0" w:right="0" w:firstLine="0"/>
+            </w:pPr>
+            <w:r>
+              <w:t>MIT Open Source</w:t>
             </w:r>
           </w:p>
         </w:tc>
@@ -470,11 +600,19 @@
                 <w:right w:val="nil"/>
                 <w:between w:val="nil"/>
               </w:pBdr>
+              <w:tabs>
+                <w:tab w:val="left" w:pos="2148"/>
+              </w:tabs>
               <w:spacing w:before="0" w:line="240" w:lineRule="auto"/>
               <w:ind w:left="0" w:right="0" w:firstLine="0"/>
             </w:pPr>
-            <w:r>
-              <w:t xml:space="preserve">W3 Schools </w:t>
+            <w:proofErr w:type="spellStart"/>
+            <w:r>
+              <w:t>GeeksforGeeks</w:t>
+            </w:r>
+            <w:proofErr w:type="spellEnd"/>
+            <w:r>
+              <w:tab/>
             </w:r>
           </w:p>
         </w:tc>
@@ -503,7 +641,7 @@
               <w:ind w:left="0" w:right="0" w:firstLine="0"/>
             </w:pPr>
             <w:r>
-              <w:t>Website with numerous tutorials on numerous different programming languages (including python)</w:t>
+              <w:t>Great for learning about frameworks like Django</w:t>
             </w:r>
           </w:p>
         </w:tc>
@@ -534,7 +672,10 @@
               <w:ind w:left="0" w:right="0" w:firstLine="0"/>
             </w:pPr>
             <w:r>
-              <w:t>Textbook</w:t>
+              <w:t>Highly specialized courses on a wide range of programming concepts from web development to computer security.</w:t>
+            </w:r>
+            <w:r>
+              <w:t xml:space="preserve"> Courses generally range from $15 to $30.</w:t>
             </w:r>
           </w:p>
         </w:tc>
@@ -563,7 +704,7 @@
               <w:ind w:left="0" w:right="0" w:firstLine="0"/>
             </w:pPr>
             <w:r>
-              <w:t>Great for referencing syntax and certain programming concepts. No internet required.</w:t>
+              <w:t>Udemy</w:t>
             </w:r>
           </w:p>
         </w:tc>
@@ -593,11 +734,9 @@
               <w:spacing w:before="0" w:line="240" w:lineRule="auto"/>
               <w:ind w:left="0" w:right="0" w:firstLine="0"/>
             </w:pPr>
-            <w:proofErr w:type="spellStart"/>
-            <w:r>
-              <w:t>GeeksforGeeks</w:t>
-            </w:r>
-            <w:proofErr w:type="spellEnd"/>
+            <w:r>
+              <w:t>Non-profit organization with online courses covering plenty of CS topics, as well as having online chatrooms to make the coding experience more interactive</w:t>
+            </w:r>
           </w:p>
         </w:tc>
         <w:tc>
@@ -624,117 +763,11 @@
               <w:spacing w:before="0" w:line="240" w:lineRule="auto"/>
               <w:ind w:left="0" w:right="0" w:firstLine="0"/>
             </w:pPr>
-            <w:r>
-              <w:t>Great for learning about frameworks like Django</w:t>
-            </w:r>
-          </w:p>
-        </w:tc>
-      </w:tr>
-      <w:tr>
-        <w:tc>
-          <w:tcPr>
-            <w:tcW w:w="3615" w:type="dxa"/>
-            <w:shd w:val="clear" w:color="auto" w:fill="FFF2CC"/>
-            <w:tcMar>
-              <w:top w:w="100" w:type="dxa"/>
-              <w:left w:w="100" w:type="dxa"/>
-              <w:bottom w:w="100" w:type="dxa"/>
-              <w:right w:w="100" w:type="dxa"/>
-            </w:tcMar>
-          </w:tcPr>
-          <w:p>
-            <w:pPr>
-              <w:widowControl w:val="0"/>
-              <w:pBdr>
-                <w:top w:val="nil"/>
-                <w:left w:val="nil"/>
-                <w:bottom w:val="nil"/>
-                <w:right w:val="nil"/>
-                <w:between w:val="nil"/>
-              </w:pBdr>
-              <w:spacing w:before="0" w:line="240" w:lineRule="auto"/>
-              <w:ind w:left="0" w:right="0" w:firstLine="0"/>
-            </w:pPr>
-          </w:p>
-        </w:tc>
-        <w:tc>
-          <w:tcPr>
-            <w:tcW w:w="6465" w:type="dxa"/>
-            <w:shd w:val="clear" w:color="auto" w:fill="FFF2CC"/>
-            <w:tcMar>
-              <w:top w:w="100" w:type="dxa"/>
-              <w:left w:w="100" w:type="dxa"/>
-              <w:bottom w:w="100" w:type="dxa"/>
-              <w:right w:w="100" w:type="dxa"/>
-            </w:tcMar>
-          </w:tcPr>
-          <w:p>
-            <w:pPr>
-              <w:widowControl w:val="0"/>
-              <w:pBdr>
-                <w:top w:val="nil"/>
-                <w:left w:val="nil"/>
-                <w:bottom w:val="nil"/>
-                <w:right w:val="nil"/>
-                <w:between w:val="nil"/>
-              </w:pBdr>
-              <w:spacing w:before="0" w:line="240" w:lineRule="auto"/>
-              <w:ind w:left="0" w:right="0" w:firstLine="0"/>
-            </w:pPr>
-          </w:p>
-        </w:tc>
-      </w:tr>
-      <w:tr>
-        <w:tc>
-          <w:tcPr>
-            <w:tcW w:w="3615" w:type="dxa"/>
-            <w:shd w:val="clear" w:color="auto" w:fill="FFF2CC"/>
-            <w:tcMar>
-              <w:top w:w="100" w:type="dxa"/>
-              <w:left w:w="100" w:type="dxa"/>
-              <w:bottom w:w="100" w:type="dxa"/>
-              <w:right w:w="100" w:type="dxa"/>
-            </w:tcMar>
-          </w:tcPr>
-          <w:p>
-            <w:pPr>
-              <w:widowControl w:val="0"/>
-              <w:pBdr>
-                <w:top w:val="nil"/>
-                <w:left w:val="nil"/>
-                <w:bottom w:val="nil"/>
-                <w:right w:val="nil"/>
-                <w:between w:val="nil"/>
-              </w:pBdr>
-              <w:spacing w:before="0" w:line="240" w:lineRule="auto"/>
-              <w:ind w:left="0" w:right="0" w:firstLine="0"/>
-            </w:pPr>
-          </w:p>
-        </w:tc>
-        <w:tc>
-          <w:tcPr>
-            <w:tcW w:w="6465" w:type="dxa"/>
-            <w:shd w:val="clear" w:color="auto" w:fill="FFF2CC"/>
-            <w:tcMar>
-              <w:top w:w="100" w:type="dxa"/>
-              <w:left w:w="100" w:type="dxa"/>
-              <w:bottom w:w="100" w:type="dxa"/>
-              <w:right w:w="100" w:type="dxa"/>
-            </w:tcMar>
-          </w:tcPr>
-          <w:p>
-            <w:pPr>
-              <w:widowControl w:val="0"/>
-              <w:pBdr>
-                <w:top w:val="nil"/>
-                <w:left w:val="nil"/>
-                <w:bottom w:val="nil"/>
-                <w:right w:val="nil"/>
-                <w:between w:val="nil"/>
-              </w:pBdr>
-              <w:spacing w:before="0" w:line="240" w:lineRule="auto"/>
-              <w:ind w:left="0" w:right="0" w:firstLine="0"/>
-            </w:pPr>
+            <w:proofErr w:type="spellStart"/>
+            <w:r>
+              <w:t>freeCodeCamp</w:t>
+            </w:r>
+            <w:proofErr w:type="spellEnd"/>
           </w:p>
         </w:tc>
       </w:tr>
@@ -1121,6 +1154,7 @@
           <w:sz w:val="26"/>
           <w:szCs w:val="26"/>
         </w:rPr>
+        <w:lastRenderedPageBreak/>
         <w:t xml:space="preserve">Install Python </w:t>
       </w:r>
     </w:p>
@@ -1369,7 +1403,6 @@
         <w:rPr>
           <w:noProof/>
         </w:rPr>
-        <w:lastRenderedPageBreak/>
         <w:drawing>
           <wp:inline distT="114300" distB="114300" distL="114300" distR="114300" wp14:anchorId="5A41E744" wp14:editId="2D5200DC">
             <wp:extent cx="4624388" cy="1497047"/>
@@ -1615,7 +1648,6 @@
               <w:ind w:left="0" w:right="0" w:firstLine="0"/>
             </w:pPr>
             <w:r>
-              <w:lastRenderedPageBreak/>
               <w:drawing>
                 <wp:inline distT="0" distB="0" distL="0" distR="0" wp14:anchorId="0DD7677A" wp14:editId="1BA96ED1">
                   <wp:extent cx="6293485" cy="3376295"/>
@@ -1857,6 +1889,7 @@
           <w:sz w:val="36"/>
           <w:szCs w:val="36"/>
         </w:rPr>
+        <w:lastRenderedPageBreak/>
         <w:drawing>
           <wp:inline distT="114300" distB="114300" distL="114300" distR="114300" wp14:anchorId="6659D18F" wp14:editId="1EC94A26">
             <wp:extent cx="477096" cy="477096"/>
@@ -1929,7 +1962,6 @@
         <w:ind w:left="0" w:right="0" w:firstLine="0"/>
       </w:pPr>
       <w:r>
-        <w:lastRenderedPageBreak/>
         <w:t xml:space="preserve">Where it says exercise code: that means for that section you are doing the exercise at the end of the information. </w:t>
       </w:r>
     </w:p>
@@ -4612,6 +4644,7 @@
                 <w:sz w:val="21"/>
                 <w:szCs w:val="21"/>
               </w:rPr>
+              <w:lastRenderedPageBreak/>
               <w:t>car1</w:t>
             </w:r>
             <w:r>
@@ -4919,7 +4952,6 @@
                 <w:sz w:val="21"/>
                 <w:szCs w:val="21"/>
               </w:rPr>
-              <w:lastRenderedPageBreak/>
               <w:t>car1</w:t>
             </w:r>
             <w:r>
@@ -6355,6 +6387,7 @@
                 <w:sz w:val="21"/>
                 <w:szCs w:val="21"/>
               </w:rPr>
+              <w:lastRenderedPageBreak/>
               <w:t xml:space="preserve">    </w:t>
             </w:r>
             <w:proofErr w:type="gramStart"/>
@@ -6579,7 +6612,6 @@
                 <w:sz w:val="21"/>
                 <w:szCs w:val="21"/>
               </w:rPr>
-              <w:lastRenderedPageBreak/>
               <w:t xml:space="preserve">    </w:t>
             </w:r>
             <w:proofErr w:type="gramStart"/>
@@ -7057,7 +7089,19 @@
         <w:rPr>
           <w:color w:val="24292F"/>
         </w:rPr>
-        <w:t xml:space="preserve"> account if you do not have one.</w:t>
+        <w:t xml:space="preserve"> </w:t>
+      </w:r>
+      <w:r>
+        <w:rPr>
+          <w:color w:val="24292F"/>
+        </w:rPr>
+        <w:t xml:space="preserve">made </w:t>
+      </w:r>
+      <w:r>
+        <w:rPr>
+          <w:color w:val="24292F"/>
+        </w:rPr>
+        <w:t>account if you do not have one.</w:t>
       </w:r>
     </w:p>
     <w:p>
@@ -7177,6 +7221,7 @@
               <w:rPr>
                 <w:color w:val="24292F"/>
               </w:rPr>
+              <w:lastRenderedPageBreak/>
               <w:t xml:space="preserve">First, I navigated to my local </w:t>
             </w:r>
             <w:proofErr w:type="spellStart"/>
@@ -7227,7 +7272,19 @@
               <w:rPr>
                 <w:color w:val="24292F"/>
               </w:rPr>
-              <w:t xml:space="preserve">From there I made the cs3300 directory using </w:t>
+              <w:t>From there I</w:t>
+            </w:r>
+            <w:r>
+              <w:rPr>
+                <w:color w:val="24292F"/>
+              </w:rPr>
+              <w:t xml:space="preserve"> create</w:t>
+            </w:r>
+            <w:r>
+              <w:rPr>
+                <w:color w:val="24292F"/>
+              </w:rPr>
+              <w:t xml:space="preserve"> the cs3300 directory using </w:t>
             </w:r>
             <w:proofErr w:type="spellStart"/>
             <w:r>
@@ -7285,8 +7342,224 @@
               <w:rPr>
                 <w:color w:val="24292F"/>
               </w:rPr>
-              <w:t>Next, I used the cp command to copy the Pair Programming document file into the documentation file</w:t>
-            </w:r>
+              <w:t xml:space="preserve">Next, I used the cp command to copy the </w:t>
+            </w:r>
+            <w:r>
+              <w:rPr>
+                <w:color w:val="24292F"/>
+              </w:rPr>
+              <w:t xml:space="preserve">python </w:t>
+            </w:r>
+            <w:r>
+              <w:rPr>
+                <w:color w:val="24292F"/>
+              </w:rPr>
+              <w:t>file into the documentation file</w:t>
+            </w:r>
+            <w:r>
+              <w:rPr>
+                <w:color w:val="24292F"/>
+              </w:rPr>
+              <w:t xml:space="preserve">. Once I navigated to the cs3300 directory, I used </w:t>
+            </w:r>
+            <w:r>
+              <w:rPr>
+                <w:b/>
+                <w:bCs/>
+                <w:color w:val="24292F"/>
+              </w:rPr>
+              <w:t xml:space="preserve">git </w:t>
+            </w:r>
+            <w:proofErr w:type="spellStart"/>
+            <w:r>
+              <w:rPr>
+                <w:b/>
+                <w:bCs/>
+                <w:color w:val="24292F"/>
+              </w:rPr>
+              <w:t>init</w:t>
+            </w:r>
+            <w:proofErr w:type="spellEnd"/>
+            <w:r>
+              <w:rPr>
+                <w:b/>
+                <w:bCs/>
+                <w:color w:val="24292F"/>
+              </w:rPr>
+              <w:t xml:space="preserve"> </w:t>
+            </w:r>
+            <w:r>
+              <w:rPr>
+                <w:color w:val="24292F"/>
+              </w:rPr>
+              <w:t>to initialize and</w:t>
+            </w:r>
+            <w:r>
+              <w:rPr>
+                <w:color w:val="24292F"/>
+              </w:rPr>
+              <w:t xml:space="preserve"> then</w:t>
+            </w:r>
+            <w:r>
+              <w:rPr>
+                <w:color w:val="24292F"/>
+              </w:rPr>
+              <w:t xml:space="preserve"> </w:t>
+            </w:r>
+            <w:r>
+              <w:rPr>
+                <w:b/>
+                <w:bCs/>
+                <w:color w:val="24292F"/>
+              </w:rPr>
+              <w:t xml:space="preserve">git </w:t>
+            </w:r>
+            <w:proofErr w:type="gramStart"/>
+            <w:r>
+              <w:rPr>
+                <w:b/>
+                <w:bCs/>
+                <w:color w:val="24292F"/>
+              </w:rPr>
+              <w:t>add .</w:t>
+            </w:r>
+            <w:proofErr w:type="gramEnd"/>
+            <w:r>
+              <w:rPr>
+                <w:b/>
+                <w:bCs/>
+                <w:color w:val="24292F"/>
+              </w:rPr>
+              <w:t xml:space="preserve"> </w:t>
+            </w:r>
+            <w:r>
+              <w:rPr>
+                <w:color w:val="24292F"/>
+              </w:rPr>
+              <w:t>to add everything in</w:t>
+            </w:r>
+            <w:r>
+              <w:rPr>
+                <w:color w:val="24292F"/>
+              </w:rPr>
+              <w:t xml:space="preserve"> the</w:t>
+            </w:r>
+            <w:r>
+              <w:rPr>
+                <w:color w:val="24292F"/>
+              </w:rPr>
+              <w:t xml:space="preserve"> </w:t>
+            </w:r>
+            <w:r>
+              <w:rPr>
+                <w:b/>
+                <w:bCs/>
+                <w:color w:val="24292F"/>
+              </w:rPr>
+              <w:t xml:space="preserve">cs3300 </w:t>
+            </w:r>
+            <w:r>
+              <w:rPr>
+                <w:color w:val="24292F"/>
+              </w:rPr>
+              <w:t xml:space="preserve">folder </w:t>
+            </w:r>
+            <w:r>
+              <w:rPr>
+                <w:color w:val="24292F"/>
+              </w:rPr>
+              <w:t xml:space="preserve">for staging. </w:t>
+            </w:r>
+            <w:r>
+              <w:rPr>
+                <w:color w:val="24292F"/>
+              </w:rPr>
+              <w:t>Next,</w:t>
+            </w:r>
+            <w:r>
+              <w:rPr>
+                <w:color w:val="24292F"/>
+              </w:rPr>
+              <w:t xml:space="preserve"> I used </w:t>
+            </w:r>
+            <w:r>
+              <w:rPr>
+                <w:b/>
+                <w:bCs/>
+                <w:color w:val="24292F"/>
+              </w:rPr>
+              <w:t xml:space="preserve">git commit </w:t>
+            </w:r>
+            <w:r>
+              <w:rPr>
+                <w:color w:val="24292F"/>
+              </w:rPr>
+              <w:t xml:space="preserve">to commit the changes to they can be pushed to the remote repository. If it wasn’t set already, I would set the origin </w:t>
+            </w:r>
+            <w:r>
+              <w:rPr>
+                <w:color w:val="24292F"/>
+              </w:rPr>
+              <w:t>URL</w:t>
+            </w:r>
+            <w:r>
+              <w:rPr>
+                <w:color w:val="24292F"/>
+              </w:rPr>
+              <w:t xml:space="preserve"> by using </w:t>
+            </w:r>
+            <w:r>
+              <w:rPr>
+                <w:color w:val="24292F"/>
+              </w:rPr>
+              <w:t>“</w:t>
+            </w:r>
+            <w:r>
+              <w:rPr>
+                <w:b/>
+                <w:bCs/>
+                <w:color w:val="24292F"/>
+              </w:rPr>
+              <w:t>git remote add origin [</w:t>
+            </w:r>
+            <w:r>
+              <w:rPr>
+                <w:b/>
+                <w:bCs/>
+                <w:color w:val="24292F"/>
+              </w:rPr>
+              <w:t>URL of GitHub repository]”</w:t>
+            </w:r>
+            <w:r>
+              <w:rPr>
+                <w:color w:val="24292F"/>
+              </w:rPr>
+              <w:t>. Finally, I used “</w:t>
+            </w:r>
+            <w:r>
+              <w:rPr>
+                <w:b/>
+                <w:bCs/>
+                <w:color w:val="24292F"/>
+              </w:rPr>
+              <w:t>git push origin main”</w:t>
+            </w:r>
+            <w:r>
+              <w:rPr>
+                <w:color w:val="24292F"/>
+              </w:rPr>
+              <w:t xml:space="preserve"> to update the remote repository with changes I made in the local repository. </w:t>
+            </w:r>
+          </w:p>
+          <w:p>
+            <w:pPr>
+              <w:widowControl w:val="0"/>
+              <w:spacing w:before="0" w:line="240" w:lineRule="auto"/>
+              <w:ind w:left="0" w:right="0" w:firstLine="0"/>
+              <w:rPr>
+                <w:color w:val="24292F"/>
+              </w:rPr>
+            </w:pPr>
           </w:p>
         </w:tc>
       </w:tr>
@@ -7303,7 +7576,6 @@
         <w:rPr>
           <w:color w:val="24292F"/>
         </w:rPr>
-        <w:lastRenderedPageBreak/>
         <w:tab/>
       </w:r>
     </w:p>
@@ -7385,10 +7657,10 @@
                 <w:color w:val="24292F"/>
               </w:rPr>
               <w:drawing>
-                <wp:inline distT="0" distB="0" distL="0" distR="0" wp14:anchorId="65619FDE" wp14:editId="6D3EFE42">
-                  <wp:extent cx="5836285" cy="450850"/>
-                  <wp:effectExtent l="0" t="0" r="0" b="6350"/>
-                  <wp:docPr id="820945705" name="Picture 1"/>
+                <wp:inline distT="0" distB="0" distL="0" distR="0" wp14:anchorId="42C9C8FA" wp14:editId="522FE5B4">
+                  <wp:extent cx="5836285" cy="1313180"/>
+                  <wp:effectExtent l="0" t="0" r="0" b="1270"/>
+                  <wp:docPr id="981874817" name="Picture 1"/>
                   <wp:cNvGraphicFramePr>
                     <a:graphicFrameLocks xmlns:a="http://schemas.openxmlformats.org/drawingml/2006/main" noChangeAspect="1"/>
                   </wp:cNvGraphicFramePr>
@@ -7396,7 +7668,7 @@
                     <a:graphicData uri="http://schemas.openxmlformats.org/drawingml/2006/picture">
                       <pic:pic xmlns:pic="http://schemas.openxmlformats.org/drawingml/2006/picture">
                         <pic:nvPicPr>
-                          <pic:cNvPr id="820945705" name=""/>
+                          <pic:cNvPr id="981874817" name=""/>
                           <pic:cNvPicPr/>
                         </pic:nvPicPr>
                         <pic:blipFill>
@@ -7408,7 +7680,7 @@
                         <pic:spPr>
                           <a:xfrm>
                             <a:off x="0" y="0"/>
-                            <a:ext cx="5836285" cy="450850"/>
+                            <a:ext cx="5836285" cy="1313180"/>
                           </a:xfrm>
                           <a:prstGeom prst="rect">
                             <a:avLst/>
@@ -7600,6 +7872,7 @@
               <w:rPr>
                 <w:color w:val="24292F"/>
               </w:rPr>
+              <w:lastRenderedPageBreak/>
               <w:drawing>
                 <wp:inline distT="0" distB="0" distL="0" distR="0" wp14:anchorId="7026114C" wp14:editId="7F72845F">
                   <wp:extent cx="5836285" cy="2518410"/>
@@ -7827,7 +8100,21 @@
             <w:color w:val="1155CC"/>
             <w:u w:val="single"/>
           </w:rPr>
-          <w:t>here</w:t>
+          <w:t>h</w:t>
+        </w:r>
+        <w:r>
+          <w:rPr>
+            <w:color w:val="1155CC"/>
+            <w:u w:val="single"/>
+          </w:rPr>
+          <w:t>e</w:t>
+        </w:r>
+        <w:r>
+          <w:rPr>
+            <w:color w:val="1155CC"/>
+            <w:u w:val="single"/>
+          </w:rPr>
+          <w:t>re</w:t>
         </w:r>
       </w:hyperlink>
       <w:r>
@@ -7975,7 +8262,6 @@
       <w:bookmarkStart w:id="6" w:name="_heading=h.27n2hu32nsae" w:colFirst="0" w:colLast="0"/>
       <w:bookmarkEnd w:id="6"/>
       <w:r>
-        <w:lastRenderedPageBreak/>
         <w:t>Add, Commit, Push Practice</w:t>
       </w:r>
     </w:p>
@@ -8261,6 +8547,7 @@
           <w:sz w:val="24"/>
           <w:szCs w:val="24"/>
         </w:rPr>
+        <w:lastRenderedPageBreak/>
         <w:tab/>
       </w:r>
     </w:p>
@@ -8720,7 +9007,6 @@
         <w:rPr>
           <w:color w:val="24292F"/>
         </w:rPr>
-        <w:lastRenderedPageBreak/>
         <w:t>Switch to sprint01 branch to check out code:</w:t>
       </w:r>
     </w:p>
@@ -8976,6 +9262,7 @@
         <w:rPr>
           <w:color w:val="24292F"/>
         </w:rPr>
+        <w:lastRenderedPageBreak/>
         <w:tab/>
         <w:t>git push --set-upstream origin sprint01</w:t>
       </w:r>
@@ -9336,7 +9623,6 @@
           <w:noProof/>
           <w:color w:val="24292F"/>
         </w:rPr>
-        <w:lastRenderedPageBreak/>
         <w:drawing>
           <wp:inline distT="114300" distB="114300" distL="114300" distR="114300" wp14:anchorId="61178A38" wp14:editId="5F1E6F04">
             <wp:extent cx="3052763" cy="1427449"/>
@@ -9467,6 +9753,7 @@
               <w:ind w:left="0" w:right="0" w:firstLine="0"/>
             </w:pPr>
             <w:r>
+              <w:lastRenderedPageBreak/>
               <w:t xml:space="preserve">Version control is used to keep track of changes and updates made to software. </w:t>
             </w:r>
             <w:proofErr w:type="gramStart"/>
@@ -9481,7 +9768,43 @@
               <w:t>programmers use a branch, an environment used to update code without affecting the main branch or any other branches.</w:t>
             </w:r>
             <w:r>
-              <w:t xml:space="preserve"> Branches are updated with a snapshot of the project called a commit.</w:t>
+              <w:t xml:space="preserve"> </w:t>
+            </w:r>
+            <w:r>
+              <w:t xml:space="preserve">Changes are first staged using </w:t>
+            </w:r>
+            <w:r>
+              <w:rPr>
+                <w:b/>
+                <w:bCs/>
+              </w:rPr>
+              <w:t>git add</w:t>
+            </w:r>
+            <w:r>
+              <w:t xml:space="preserve"> and then committed with </w:t>
+            </w:r>
+            <w:r>
+              <w:rPr>
+                <w:b/>
+                <w:bCs/>
+              </w:rPr>
+              <w:t>git commit</w:t>
+            </w:r>
+            <w:r>
+              <w:t>. Commits creates a sort of snapshot</w:t>
+            </w:r>
+            <w:r>
+              <w:t xml:space="preserve"> of the changes made to that branch. Developers can also use </w:t>
+            </w:r>
+            <w:r>
+              <w:rPr>
+                <w:b/>
+                <w:bCs/>
+              </w:rPr>
+              <w:t>tags</w:t>
+            </w:r>
+            <w:r>
+              <w:t xml:space="preserve"> to keep track of one specific version change. </w:t>
             </w:r>
           </w:p>
         </w:tc>
@@ -9535,20 +9858,29 @@
           </w:tcPr>
           <w:p>
             <w:pPr>
-              <w:spacing w:before="0" w:line="276" w:lineRule="auto"/>
-              <w:ind w:left="0" w:right="0" w:firstLine="0"/>
-            </w:pPr>
-          </w:p>
-          <w:p>
-            <w:pPr>
               <w:widowControl w:val="0"/>
               <w:spacing w:before="0" w:line="276" w:lineRule="auto"/>
               <w:ind w:left="0" w:right="0" w:firstLine="0"/>
-              <w:rPr>
-                <w:sz w:val="21"/>
-                <w:szCs w:val="21"/>
-              </w:rPr>
-            </w:pPr>
+            </w:pPr>
+            <w:r>
+              <w:t>Git is a version control system used to better streamline and coordinate work with other developers. The main job of a version control system is to make it easier for multiple developers to collaborate on a project by recording changes (including what changes were made and why</w:t>
+            </w:r>
+            <w:proofErr w:type="gramStart"/>
+            <w:r>
+              <w:t>), and</w:t>
+            </w:r>
+            <w:proofErr w:type="gramEnd"/>
+            <w:r>
+              <w:t xml:space="preserve"> gives developers the ability to modify changes to a project on a separate branch from the main. </w:t>
+            </w:r>
+            <w:proofErr w:type="spellStart"/>
+            <w:r>
+              <w:t>Github</w:t>
+            </w:r>
+            <w:proofErr w:type="spellEnd"/>
+            <w:r>
+              <w:t xml:space="preserve"> is a website used to host git repositories. </w:t>
+            </w:r>
           </w:p>
         </w:tc>
       </w:tr>
@@ -9654,14 +9986,208 @@
                 <w:sz w:val="21"/>
                 <w:szCs w:val="21"/>
               </w:rPr>
-              <w:t xml:space="preserve">to update </w:t>
-            </w:r>
-            <w:r>
-              <w:rPr>
-                <w:sz w:val="21"/>
-                <w:szCs w:val="21"/>
-              </w:rPr>
-              <w:t>Alex Diaz</w:t>
+              <w:t xml:space="preserve">to </w:t>
+            </w:r>
+            <w:r>
+              <w:rPr>
+                <w:sz w:val="21"/>
+                <w:szCs w:val="21"/>
+              </w:rPr>
+              <w:t xml:space="preserve">fetch </w:t>
+            </w:r>
+            <w:r>
+              <w:rPr>
+                <w:sz w:val="21"/>
+                <w:szCs w:val="21"/>
+              </w:rPr>
+              <w:t xml:space="preserve">updates and changes made in a remote repository to a local repository. </w:t>
+            </w:r>
+          </w:p>
+          <w:p>
+            <w:pPr>
+              <w:widowControl w:val="0"/>
+              <w:spacing w:before="0" w:line="276" w:lineRule="auto"/>
+              <w:ind w:left="0" w:right="0" w:firstLine="0"/>
+              <w:rPr>
+                <w:sz w:val="21"/>
+                <w:szCs w:val="21"/>
+              </w:rPr>
+            </w:pPr>
+            <w:r>
+              <w:rPr>
+                <w:b/>
+                <w:bCs/>
+                <w:sz w:val="21"/>
+                <w:szCs w:val="21"/>
+              </w:rPr>
+              <w:t xml:space="preserve">Commit </w:t>
+            </w:r>
+            <w:r>
+              <w:rPr>
+                <w:sz w:val="21"/>
+                <w:szCs w:val="21"/>
+              </w:rPr>
+              <w:t>is used to snapshot changes made to the code.</w:t>
+            </w:r>
+          </w:p>
+          <w:p>
+            <w:pPr>
+              <w:widowControl w:val="0"/>
+              <w:spacing w:before="0" w:line="276" w:lineRule="auto"/>
+              <w:ind w:left="0" w:right="0" w:firstLine="0"/>
+              <w:rPr>
+                <w:sz w:val="21"/>
+                <w:szCs w:val="21"/>
+              </w:rPr>
+            </w:pPr>
+            <w:r>
+              <w:rPr>
+                <w:b/>
+                <w:bCs/>
+                <w:sz w:val="21"/>
+                <w:szCs w:val="21"/>
+              </w:rPr>
+              <w:t>Add</w:t>
+            </w:r>
+            <w:r>
+              <w:rPr>
+                <w:sz w:val="21"/>
+                <w:szCs w:val="21"/>
+              </w:rPr>
+              <w:t xml:space="preserve"> is used </w:t>
+            </w:r>
+            <w:r>
+              <w:rPr>
+                <w:sz w:val="21"/>
+                <w:szCs w:val="21"/>
+              </w:rPr>
+              <w:t xml:space="preserve">to stage changes made to </w:t>
+            </w:r>
+            <w:proofErr w:type="gramStart"/>
+            <w:r>
+              <w:rPr>
+                <w:sz w:val="21"/>
+                <w:szCs w:val="21"/>
+              </w:rPr>
+              <w:t>commit</w:t>
+            </w:r>
+            <w:proofErr w:type="gramEnd"/>
+          </w:p>
+          <w:p>
+            <w:pPr>
+              <w:widowControl w:val="0"/>
+              <w:spacing w:before="0" w:line="276" w:lineRule="auto"/>
+              <w:ind w:left="0" w:right="0" w:firstLine="0"/>
+            </w:pPr>
+            <w:r>
+              <w:rPr>
+                <w:b/>
+                <w:bCs/>
+              </w:rPr>
+              <w:t xml:space="preserve">Checkout </w:t>
+            </w:r>
+            <w:r>
+              <w:t xml:space="preserve">is used to switch to a branch already created, but one can use the </w:t>
+            </w:r>
+            <w:r>
+              <w:rPr>
+                <w:b/>
+                <w:bCs/>
+              </w:rPr>
+              <w:t xml:space="preserve">-b </w:t>
+            </w:r>
+            <w:r>
+              <w:t>delimiter to create a new branch and switch to it.</w:t>
+            </w:r>
+          </w:p>
+          <w:p>
+            <w:pPr>
+              <w:widowControl w:val="0"/>
+              <w:spacing w:before="0" w:line="276" w:lineRule="auto"/>
+              <w:ind w:left="0" w:right="0" w:firstLine="0"/>
+            </w:pPr>
+            <w:r>
+              <w:rPr>
+                <w:b/>
+                <w:bCs/>
+              </w:rPr>
+              <w:t xml:space="preserve">Clone </w:t>
+            </w:r>
+            <w:r>
+              <w:t xml:space="preserve">is used to download </w:t>
+            </w:r>
+            <w:r>
+              <w:t xml:space="preserve">new repository content to the local machine, given a </w:t>
+            </w:r>
+            <w:proofErr w:type="spellStart"/>
+            <w:r>
+              <w:t>url</w:t>
+            </w:r>
+            <w:proofErr w:type="spellEnd"/>
+            <w:r>
+              <w:t xml:space="preserve">. Unlike pull, which only updates existing data to the local repository. </w:t>
+            </w:r>
+          </w:p>
+          <w:p>
+            <w:pPr>
+              <w:widowControl w:val="0"/>
+              <w:spacing w:before="0" w:line="276" w:lineRule="auto"/>
+              <w:ind w:left="0" w:right="0" w:firstLine="0"/>
+            </w:pPr>
+            <w:r>
+              <w:rPr>
+                <w:b/>
+                <w:bCs/>
+              </w:rPr>
+              <w:t>Status</w:t>
+            </w:r>
+            <w:r>
+              <w:t xml:space="preserve"> is used to show the current state of the working directory.</w:t>
+            </w:r>
+          </w:p>
+          <w:p>
+            <w:pPr>
+              <w:widowControl w:val="0"/>
+              <w:spacing w:before="0" w:line="276" w:lineRule="auto"/>
+              <w:ind w:left="0" w:right="0" w:firstLine="0"/>
+            </w:pPr>
+            <w:r>
+              <w:t xml:space="preserve">Finally, </w:t>
+            </w:r>
+            <w:r>
+              <w:rPr>
+                <w:b/>
+                <w:bCs/>
+              </w:rPr>
+              <w:t xml:space="preserve">log </w:t>
+            </w:r>
+            <w:r>
+              <w:t>shows all the commits used in a repository.</w:t>
+            </w:r>
+          </w:p>
+          <w:p>
+            <w:pPr>
+              <w:widowControl w:val="0"/>
+              <w:spacing w:before="0" w:line="276" w:lineRule="auto"/>
+              <w:ind w:left="0" w:right="0" w:firstLine="0"/>
+            </w:pPr>
+          </w:p>
+          <w:p>
+            <w:pPr>
+              <w:widowControl w:val="0"/>
+              <w:spacing w:before="0" w:line="276" w:lineRule="auto"/>
+              <w:ind w:left="0" w:right="0" w:firstLine="0"/>
+              <w:rPr>
+                <w:sz w:val="21"/>
+                <w:szCs w:val="21"/>
+              </w:rPr>
+            </w:pPr>
+            <w:r>
+              <w:rPr>
+                <w:sz w:val="21"/>
+                <w:szCs w:val="21"/>
+              </w:rPr>
+              <w:t xml:space="preserve"> </w:t>
             </w:r>
           </w:p>
         </w:tc>
@@ -9757,7 +10283,6 @@
     </w:p>
     <w:p>
       <w:r>
-        <w:lastRenderedPageBreak/>
         <w:t>3.4 Describe at least three benefits of a version control system and include an example for each that would be related to industry.</w:t>
       </w:r>
     </w:p>
@@ -9797,6 +10322,15 @@
               <w:spacing w:before="0" w:line="276" w:lineRule="auto"/>
               <w:ind w:left="0" w:right="0" w:firstLine="0"/>
             </w:pPr>
+            <w:r>
+              <w:t xml:space="preserve">With a version control system, developers can work independently </w:t>
+            </w:r>
+            <w:r>
+              <w:t>without the worry of interfering with someone else’s work. It’s also easier to log and review changes made to the project, which is important when working with a large group of developers</w:t>
+            </w:r>
+            <w:r>
+              <w:t xml:space="preserve">. </w:t>
+            </w:r>
           </w:p>
           <w:p>
             <w:pPr>
@@ -9827,6 +10361,7 @@
     <w:p>
       <w:pPr>
         <w:ind w:left="0" w:firstLine="0"/>
+        <w:jc w:val="center"/>
       </w:pPr>
     </w:p>
     <w:p>
@@ -9920,9 +10455,28 @@
     <w:p/>
     <w:p>
       <w:r>
-        <w:t>If you needed to learn a new language or framework, how would you approach learning?</w:t>
-      </w:r>
-    </w:p>
+        <w:t>If you needed to learn a new language or framework, how would you approach learning</w:t>
+      </w:r>
+      <w:r>
+        <w:t xml:space="preserve"> it</w:t>
+      </w:r>
+      <w:r>
+        <w:t>?</w:t>
+      </w:r>
+    </w:p>
+    <w:p/>
+    <w:p>
+      <w:r>
+        <w:t>How would you and your colleagues approach a project and divide up work when given a deadline?</w:t>
+      </w:r>
+    </w:p>
+    <w:p/>
+    <w:p/>
+    <w:p/>
+    <w:p/>
+    <w:p/>
+    <w:p/>
+    <w:p/>
     <w:p/>
     <w:p/>
     <w:p/>
@@ -11989,7 +12543,6 @@
   <w:style w:type="character" w:default="1" w:styleId="DefaultParagraphFont">
     <w:name w:val="Default Paragraph Font"/>
     <w:uiPriority w:val="1"/>
-    <w:semiHidden/>
     <w:unhideWhenUsed/>
   </w:style>
   <w:style w:type="table" w:default="1" w:styleId="TableNormal">

</xml_diff>